<commit_message>
V2: payload funktioniert nicht korrekt
Werte aus dem while(1) werden nicht aktualisiert
</commit_message>
<xml_diff>
--- a/Sensortag_Überblick_KonfigurationsDateien.docx
+++ b/Sensortag_Überblick_KonfigurationsDateien.docx
@@ -2,11 +2,6 @@
 <file path=word/document.xml><?xml version="1.0" encoding="utf-8"?>
 <w:document xmlns:wpc="http://schemas.microsoft.com/office/word/2010/wordprocessingCanvas" xmlns:mc="http://schemas.openxmlformats.org/markup-compatibility/2006" xmlns:o="urn:schemas-microsoft-com:office:office" xmlns:r="http://schemas.openxmlformats.org/officeDocument/2006/relationships" xmlns:m="http://schemas.openxmlformats.org/officeDocument/2006/math" xmlns:v="urn:schemas-microsoft-com:vml" xmlns:wp14="http://schemas.microsoft.com/office/word/2010/wordprocessingDrawing" xmlns:wp="http://schemas.openxmlformats.org/drawingml/2006/wordprocessingDrawing" xmlns:w10="urn:schemas-microsoft-com:office:word" xmlns:w="http://schemas.openxmlformats.org/wordprocessingml/2006/main" xmlns:w14="http://schemas.microsoft.com/office/word/2010/wordml" xmlns:w15="http://schemas.microsoft.com/office/word/2012/wordml" xmlns:wpg="http://schemas.microsoft.com/office/word/2010/wordprocessingGroup" xmlns:wpi="http://schemas.microsoft.com/office/word/2010/wordprocessingInk" xmlns:wne="http://schemas.microsoft.com/office/word/2006/wordml" xmlns:wps="http://schemas.microsoft.com/office/word/2010/wordprocessingShape" mc:Ignorable="w14 w15 wp14">
   <w:body>
-    <w:p>
-      <w:r>
-        <w:t>Sensortag Überblick Konfiguration</w:t>
-      </w:r>
-    </w:p>
     <w:p>
       <w:pPr>
         <w:pStyle w:val="berschrift1"/>
@@ -24,26 +19,20 @@
         </w:numPr>
       </w:pPr>
       <w:r>
-        <w:t xml:space="preserve">Handler liegen in </w:t>
-      </w:r>
-      <w:proofErr w:type="spellStart"/>
-      <w:r>
+        <w:t>Handler liegen in startup_ccs.c. Dort werden sie auf aufgesetzt</w:t>
+      </w:r>
+      <w:r>
+        <w:t>:   GPIO-Hanlder</w:t>
+      </w:r>
+      <w:r>
+        <w:tab/>
+      </w:r>
+      <w:r>
+        <w:tab/>
         <w:t>startup_ccs.c</w:t>
       </w:r>
-      <w:proofErr w:type="spellEnd"/>
-      <w:r>
-        <w:t>. Dort werden sie auf aufgesetzt</w:t>
-      </w:r>
-    </w:p>
-    <w:p/>
-    <w:p/>
-    <w:p>
-      <w:pPr>
-        <w:pStyle w:val="berschrift1"/>
-      </w:pPr>
-      <w:r>
-        <w:t>Konstanten</w:t>
-      </w:r>
+      <w:bookmarkStart w:id="0" w:name="_GoBack"/>
+      <w:bookmarkEnd w:id="0"/>
     </w:p>
     <w:p>
       <w:pPr>
@@ -54,13 +43,14 @@
         </w:numPr>
       </w:pPr>
       <w:r>
-        <w:t xml:space="preserve">Alle IO-Konstanten (wie BOARD_IO_DP0) liegen in </w:t>
-      </w:r>
-      <w:proofErr w:type="spellStart"/>
-      <w:r>
-        <w:t>board.h</w:t>
-      </w:r>
-      <w:proofErr w:type="spellEnd"/>
+        <w:t>RTC-Handler liegt (noch) in</w:t>
+      </w:r>
+      <w:r>
+        <w:tab/>
+      </w:r>
+      <w:r>
+        <w:t xml:space="preserve"> rtc.c</w:t>
+      </w:r>
     </w:p>
     <w:p>
       <w:pPr>
@@ -71,13 +61,20 @@
         </w:numPr>
       </w:pPr>
       <w:r>
-        <w:t xml:space="preserve">Alle GPIO-Konstanten (wie GPIO_PIN_29) liegen in </w:t>
-      </w:r>
-      <w:proofErr w:type="spellStart"/>
-      <w:r>
-        <w:t>gpio.h</w:t>
-      </w:r>
-      <w:proofErr w:type="spellEnd"/>
+        <w:t xml:space="preserve">initRadioInts()   (noch) in </w:t>
+      </w:r>
+      <w:r>
+        <w:tab/>
+        <w:t>radio.c</w:t>
+      </w:r>
+    </w:p>
+    <w:p>
+      <w:pPr>
+        <w:pStyle w:val="berschrift1"/>
+      </w:pPr>
+      <w:r>
+        <w:t>Konstanten</w:t>
+      </w:r>
     </w:p>
     <w:p>
       <w:pPr>
@@ -88,96 +85,14 @@
         </w:numPr>
       </w:pPr>
       <w:r>
-        <w:t>Applikations</w:t>
-      </w:r>
-      <w:r>
-        <w:t>-</w:t>
-      </w:r>
-      <w:proofErr w:type="spellStart"/>
-      <w:r>
-        <w:t>spezififische</w:t>
-      </w:r>
-      <w:proofErr w:type="spellEnd"/>
-      <w:r>
-        <w:t xml:space="preserve"> Konstanten wie </w:t>
-      </w:r>
-      <w:r>
-        <w:rPr>
-          <w:rFonts w:ascii="Consolas" w:hAnsi="Consolas" w:cs="Consolas"/>
-          <w:color w:val="000000"/>
-          <w:sz w:val="20"/>
-          <w:szCs w:val="20"/>
-        </w:rPr>
-        <w:t>WAKE_INTERVAL</w:t>
-      </w:r>
-      <w:r>
-        <w:rPr>
-          <w:rFonts w:ascii="Consolas" w:hAnsi="Consolas" w:cs="Consolas"/>
-          <w:color w:val="000000"/>
-          <w:sz w:val="20"/>
-          <w:szCs w:val="20"/>
-        </w:rPr>
-        <w:t xml:space="preserve"> oder </w:t>
-      </w:r>
-      <w:r>
-        <w:rPr>
-          <w:rFonts w:ascii="Consolas" w:hAnsi="Consolas" w:cs="Consolas"/>
-          <w:color w:val="000000"/>
-          <w:sz w:val="20"/>
-          <w:szCs w:val="20"/>
-        </w:rPr>
-        <w:t xml:space="preserve">ADVLEN </w:t>
-      </w:r>
-      <w:r>
-        <w:rPr>
-          <w:rFonts w:ascii="Consolas" w:hAnsi="Consolas" w:cs="Consolas"/>
-          <w:color w:val="000000"/>
-          <w:sz w:val="20"/>
-          <w:szCs w:val="20"/>
-        </w:rPr>
-        <w:t xml:space="preserve">liegen in </w:t>
-      </w:r>
-      <w:proofErr w:type="spellStart"/>
-      <w:r>
-        <w:rPr>
-          <w:rFonts w:ascii="Consolas" w:hAnsi="Consolas" w:cs="Consolas"/>
-          <w:color w:val="000000"/>
-          <w:sz w:val="20"/>
-          <w:szCs w:val="20"/>
-        </w:rPr>
-        <w:t>config.h</w:t>
-      </w:r>
-      <w:proofErr w:type="spellEnd"/>
-    </w:p>
-    <w:p/>
-    <w:p>
-      <w:pPr>
-        <w:pStyle w:val="berschrift1"/>
-      </w:pPr>
-      <w:r>
-        <w:t>Allgemeine Einstellungen</w:t>
-      </w:r>
-    </w:p>
-    <w:p>
-      <w:pPr>
-        <w:rPr>
-          <w:b/>
-        </w:rPr>
-      </w:pPr>
-      <w:proofErr w:type="spellStart"/>
-      <w:r>
-        <w:rPr>
-          <w:b/>
-        </w:rPr>
-        <w:t>i</w:t>
-      </w:r>
-      <w:r>
-        <w:rPr>
-          <w:b/>
-        </w:rPr>
-        <w:t>oc.h</w:t>
-      </w:r>
-      <w:proofErr w:type="spellEnd"/>
+        <w:t>Alle IO-Konstanten (wie BOARD_IO_DP0)</w:t>
+      </w:r>
+      <w:r>
+        <w:tab/>
+      </w:r>
+      <w:r>
+        <w:t>board.h</w:t>
+      </w:r>
     </w:p>
     <w:p>
       <w:pPr>
@@ -188,65 +103,13 @@
         </w:numPr>
       </w:pPr>
       <w:r>
-        <w:t>Adressen der CPU</w:t>
-      </w:r>
-    </w:p>
-    <w:p>
-      <w:pPr>
-        <w:pStyle w:val="Listenabsatz"/>
-        <w:rPr>
-          <w:rFonts w:ascii="Consolas" w:hAnsi="Consolas" w:cs="Consolas"/>
-          <w:color w:val="3F7F5F"/>
-          <w:sz w:val="20"/>
-          <w:szCs w:val="20"/>
-          <w:lang w:val="fr-CH"/>
-        </w:rPr>
-      </w:pPr>
-      <w:r>
-        <w:rPr>
-          <w:rFonts w:ascii="Consolas" w:hAnsi="Consolas" w:cs="Consolas"/>
-          <w:b/>
-          <w:bCs/>
-          <w:color w:val="7F0055"/>
-          <w:sz w:val="20"/>
-          <w:szCs w:val="20"/>
-          <w:lang w:val="fr-CH"/>
-        </w:rPr>
-        <w:t>#</w:t>
-      </w:r>
-      <w:proofErr w:type="spellStart"/>
-      <w:r>
-        <w:rPr>
-          <w:rFonts w:ascii="Consolas" w:hAnsi="Consolas" w:cs="Consolas"/>
-          <w:b/>
-          <w:bCs/>
-          <w:color w:val="7F0055"/>
-          <w:sz w:val="20"/>
-          <w:szCs w:val="20"/>
-          <w:lang w:val="fr-CH"/>
-        </w:rPr>
-        <w:t>define</w:t>
-      </w:r>
-      <w:proofErr w:type="spellEnd"/>
-      <w:r>
-        <w:rPr>
-          <w:rFonts w:ascii="Consolas" w:hAnsi="Consolas" w:cs="Consolas"/>
-          <w:color w:val="000000"/>
-          <w:sz w:val="20"/>
-          <w:szCs w:val="20"/>
-          <w:lang w:val="fr-CH"/>
-        </w:rPr>
-        <w:t xml:space="preserve"> IOC_PORT_MCU_PORT_EVENT5  0x0000001C  </w:t>
-      </w:r>
-      <w:r>
-        <w:rPr>
-          <w:rFonts w:ascii="Consolas" w:hAnsi="Consolas" w:cs="Consolas"/>
-          <w:color w:val="3F7F5F"/>
-          <w:sz w:val="20"/>
-          <w:szCs w:val="20"/>
-          <w:lang w:val="fr-CH"/>
-        </w:rPr>
-        <w:t>// MCU PORT EVENT 5</w:t>
+        <w:t>Alle GPIO-Konstanten (wie GPIO_PIN_29)</w:t>
+      </w:r>
+      <w:r>
+        <w:tab/>
+      </w:r>
+      <w:r>
+        <w:t>gpio.h</w:t>
       </w:r>
     </w:p>
     <w:p>
@@ -256,171 +119,81 @@
           <w:ilvl w:val="0"/>
           <w:numId w:val="1"/>
         </w:numPr>
-        <w:rPr>
-          <w:rFonts w:cs="Consolas"/>
-          <w:lang w:val="fr-CH"/>
-        </w:rPr>
-      </w:pPr>
-      <w:proofErr w:type="spellStart"/>
-      <w:r>
-        <w:rPr>
-          <w:rFonts w:cs="Consolas"/>
-          <w:lang w:val="fr-CH"/>
-        </w:rPr>
-        <w:t>Enablen</w:t>
-      </w:r>
-      <w:proofErr w:type="spellEnd"/>
-      <w:r>
-        <w:rPr>
-          <w:rFonts w:cs="Consolas"/>
-          <w:lang w:val="fr-CH"/>
+      </w:pPr>
+      <w:r>
+        <w:t>Applikations</w:t>
+      </w:r>
+      <w:r>
+        <w:t>-</w:t>
+      </w:r>
+      <w:r>
+        <w:t xml:space="preserve">spezififische Konstanten </w:t>
+      </w:r>
+      <w:r>
+        <w:t>(</w:t>
+      </w:r>
+      <w:r>
+        <w:rPr>
+          <w:rFonts w:ascii="Consolas" w:hAnsi="Consolas" w:cs="Consolas"/>
+          <w:color w:val="000000"/>
+          <w:sz w:val="20"/>
+          <w:szCs w:val="20"/>
+        </w:rPr>
+        <w:t>WAKE_INTERVAL</w:t>
+      </w:r>
+      <w:r>
+        <w:rPr>
+          <w:rFonts w:ascii="Consolas" w:hAnsi="Consolas" w:cs="Consolas"/>
+          <w:color w:val="000000"/>
+          <w:sz w:val="20"/>
+          <w:szCs w:val="20"/>
+        </w:rPr>
+        <w:t>,</w:t>
+      </w:r>
+      <w:r>
+        <w:rPr>
+          <w:rFonts w:ascii="Consolas" w:hAnsi="Consolas" w:cs="Consolas"/>
+          <w:color w:val="000000"/>
+          <w:sz w:val="20"/>
+          <w:szCs w:val="20"/>
         </w:rPr>
         <w:t xml:space="preserve"> </w:t>
       </w:r>
-      <w:proofErr w:type="spellStart"/>
-      <w:r>
-        <w:rPr>
-          <w:rFonts w:cs="Consolas"/>
-          <w:lang w:val="fr-CH"/>
-        </w:rPr>
-        <w:t>und</w:t>
-      </w:r>
-      <w:proofErr w:type="spellEnd"/>
-      <w:r>
-        <w:rPr>
-          <w:rFonts w:cs="Consolas"/>
-          <w:lang w:val="fr-CH"/>
-        </w:rPr>
-        <w:t xml:space="preserve"> </w:t>
-      </w:r>
-      <w:proofErr w:type="spellStart"/>
-      <w:r>
-        <w:rPr>
-          <w:rFonts w:cs="Consolas"/>
-          <w:lang w:val="fr-CH"/>
-        </w:rPr>
-        <w:t>disablen</w:t>
-      </w:r>
-      <w:proofErr w:type="spellEnd"/>
-      <w:r>
-        <w:rPr>
-          <w:rFonts w:cs="Consolas"/>
-          <w:lang w:val="fr-CH"/>
-        </w:rPr>
-        <w:t xml:space="preserve"> </w:t>
-      </w:r>
-      <w:proofErr w:type="spellStart"/>
-      <w:r>
-        <w:rPr>
-          <w:rFonts w:cs="Consolas"/>
-          <w:lang w:val="fr-CH"/>
-        </w:rPr>
-        <w:t>von</w:t>
-      </w:r>
-      <w:proofErr w:type="spellEnd"/>
-      <w:r>
-        <w:rPr>
-          <w:rFonts w:cs="Consolas"/>
-          <w:lang w:val="fr-CH"/>
-        </w:rPr>
-        <w:t xml:space="preserve"> </w:t>
-      </w:r>
-      <w:proofErr w:type="spellStart"/>
-      <w:r>
-        <w:rPr>
-          <w:rFonts w:cs="Consolas"/>
-          <w:lang w:val="fr-CH"/>
-        </w:rPr>
-        <w:t>Funktionen</w:t>
-      </w:r>
-      <w:proofErr w:type="spellEnd"/>
-    </w:p>
-    <w:p>
-      <w:pPr>
-        <w:pStyle w:val="Listenabsatz"/>
-        <w:rPr>
-          <w:rFonts w:ascii="Consolas" w:hAnsi="Consolas" w:cs="Consolas"/>
-          <w:color w:val="000000"/>
-          <w:sz w:val="20"/>
-          <w:szCs w:val="20"/>
-        </w:rPr>
-      </w:pPr>
-      <w:r>
-        <w:rPr>
-          <w:rFonts w:ascii="Consolas" w:hAnsi="Consolas" w:cs="Consolas"/>
-          <w:b/>
-          <w:bCs/>
-          <w:color w:val="7F0055"/>
-          <w:sz w:val="20"/>
-          <w:szCs w:val="20"/>
-        </w:rPr>
-        <w:t>#</w:t>
-      </w:r>
-      <w:proofErr w:type="spellStart"/>
-      <w:r>
-        <w:rPr>
-          <w:rFonts w:ascii="Consolas" w:hAnsi="Consolas" w:cs="Consolas"/>
-          <w:b/>
-          <w:bCs/>
-          <w:color w:val="7F0055"/>
-          <w:sz w:val="20"/>
-          <w:szCs w:val="20"/>
-        </w:rPr>
-        <w:t>define</w:t>
-      </w:r>
-      <w:proofErr w:type="spellEnd"/>
-      <w:r>
-        <w:rPr>
-          <w:rFonts w:ascii="Consolas" w:hAnsi="Consolas" w:cs="Consolas"/>
-          <w:color w:val="000000"/>
-          <w:sz w:val="20"/>
-          <w:szCs w:val="20"/>
-        </w:rPr>
-        <w:t xml:space="preserve"> IOC_SLEW_ENABLE         0x00001000</w:t>
-      </w:r>
-    </w:p>
-    <w:p>
-      <w:pPr>
-        <w:pStyle w:val="Listenabsatz"/>
-        <w:rPr>
-          <w:rFonts w:ascii="Consolas" w:hAnsi="Consolas" w:cs="Consolas"/>
-          <w:color w:val="000000"/>
-          <w:sz w:val="20"/>
-          <w:szCs w:val="20"/>
-        </w:rPr>
-      </w:pPr>
-      <w:r>
-        <w:rPr>
-          <w:rFonts w:ascii="Consolas" w:hAnsi="Consolas" w:cs="Consolas"/>
-          <w:b/>
-          <w:bCs/>
-          <w:color w:val="7F0055"/>
-          <w:sz w:val="20"/>
-          <w:szCs w:val="20"/>
-        </w:rPr>
-        <w:t>#</w:t>
-      </w:r>
-      <w:proofErr w:type="spellStart"/>
-      <w:r>
-        <w:rPr>
-          <w:rFonts w:ascii="Consolas" w:hAnsi="Consolas" w:cs="Consolas"/>
-          <w:b/>
-          <w:bCs/>
-          <w:color w:val="7F0055"/>
-          <w:sz w:val="20"/>
-          <w:szCs w:val="20"/>
-        </w:rPr>
-        <w:t>define</w:t>
-      </w:r>
-      <w:proofErr w:type="spellEnd"/>
-      <w:r>
-        <w:rPr>
-          <w:rFonts w:ascii="Consolas" w:hAnsi="Consolas" w:cs="Consolas"/>
-          <w:color w:val="000000"/>
-          <w:sz w:val="20"/>
-          <w:szCs w:val="20"/>
-        </w:rPr>
-        <w:t xml:space="preserve"> IOC_INPUT_DISABLE       0x00000000</w:t>
+      <w:r>
+        <w:rPr>
+          <w:rFonts w:ascii="Consolas" w:hAnsi="Consolas" w:cs="Consolas"/>
+          <w:color w:val="000000"/>
+          <w:sz w:val="20"/>
+          <w:szCs w:val="20"/>
+        </w:rPr>
+        <w:t>ADVLEN</w:t>
+      </w:r>
+      <w:r>
+        <w:rPr>
+          <w:rFonts w:ascii="Consolas" w:hAnsi="Consolas" w:cs="Consolas"/>
+          <w:color w:val="000000"/>
+          <w:sz w:val="20"/>
+          <w:szCs w:val="20"/>
+        </w:rPr>
+        <w:t xml:space="preserve">) </w:t>
+      </w:r>
+      <w:r>
+        <w:rPr>
+          <w:rFonts w:ascii="Consolas" w:hAnsi="Consolas" w:cs="Consolas"/>
+          <w:color w:val="000000"/>
+          <w:sz w:val="20"/>
+          <w:szCs w:val="20"/>
+        </w:rPr>
+        <w:tab/>
+      </w:r>
+      <w:r>
+        <w:rPr>
+          <w:rFonts w:ascii="Consolas" w:hAnsi="Consolas" w:cs="Consolas"/>
+          <w:color w:val="000000"/>
+          <w:sz w:val="20"/>
+          <w:szCs w:val="20"/>
+        </w:rPr>
+        <w:t xml:space="preserve"> config.h</w:t>
       </w:r>
     </w:p>
     <w:p>
@@ -430,129 +203,61 @@
           <w:ilvl w:val="0"/>
           <w:numId w:val="1"/>
         </w:numPr>
-        <w:rPr>
-          <w:rFonts w:ascii="Consolas" w:hAnsi="Consolas" w:cs="Consolas"/>
-          <w:color w:val="000000"/>
-          <w:sz w:val="20"/>
-          <w:szCs w:val="20"/>
-        </w:rPr>
-      </w:pPr>
-      <w:r>
-        <w:rPr>
-          <w:rFonts w:ascii="Consolas" w:hAnsi="Consolas" w:cs="Consolas"/>
-          <w:color w:val="000000"/>
-          <w:sz w:val="20"/>
-          <w:szCs w:val="20"/>
-        </w:rPr>
-        <w:t>Schlafmodi</w:t>
-      </w:r>
-    </w:p>
-    <w:p>
-      <w:pPr>
-        <w:autoSpaceDE w:val="0"/>
-        <w:autoSpaceDN w:val="0"/>
-        <w:adjustRightInd w:val="0"/>
-        <w:spacing w:after="0" w:line="240" w:lineRule="auto"/>
-        <w:ind w:firstLine="708"/>
-        <w:rPr>
-          <w:rFonts w:ascii="Consolas" w:hAnsi="Consolas" w:cs="Consolas"/>
-          <w:sz w:val="20"/>
-          <w:szCs w:val="20"/>
-          <w:lang w:val="en-GB"/>
-        </w:rPr>
-      </w:pPr>
-      <w:r>
-        <w:rPr>
-          <w:rFonts w:ascii="Consolas" w:hAnsi="Consolas" w:cs="Consolas"/>
-          <w:b/>
-          <w:bCs/>
-          <w:color w:val="7F0055"/>
-          <w:sz w:val="20"/>
-          <w:szCs w:val="20"/>
-          <w:lang w:val="en-GB"/>
-        </w:rPr>
-        <w:t>#define</w:t>
-      </w:r>
-      <w:r>
-        <w:rPr>
-          <w:rFonts w:ascii="Consolas" w:hAnsi="Consolas" w:cs="Consolas"/>
-          <w:color w:val="000000"/>
-          <w:sz w:val="20"/>
-          <w:szCs w:val="20"/>
-          <w:lang w:val="en-GB"/>
-        </w:rPr>
-        <w:t xml:space="preserve"> IOC_NO_WAKE_UP          0x00000000</w:t>
-      </w:r>
-    </w:p>
-    <w:p>
-      <w:pPr>
-        <w:autoSpaceDE w:val="0"/>
-        <w:autoSpaceDN w:val="0"/>
-        <w:adjustRightInd w:val="0"/>
-        <w:spacing w:after="0" w:line="240" w:lineRule="auto"/>
-        <w:ind w:firstLine="708"/>
-        <w:rPr>
-          <w:rFonts w:ascii="Consolas" w:hAnsi="Consolas" w:cs="Consolas"/>
-          <w:sz w:val="20"/>
-          <w:szCs w:val="20"/>
-          <w:lang w:val="en-GB"/>
-        </w:rPr>
-      </w:pPr>
-      <w:r>
-        <w:rPr>
-          <w:rFonts w:ascii="Consolas" w:hAnsi="Consolas" w:cs="Consolas"/>
-          <w:b/>
-          <w:bCs/>
-          <w:color w:val="7F0055"/>
-          <w:sz w:val="20"/>
-          <w:szCs w:val="20"/>
-          <w:lang w:val="en-GB"/>
-        </w:rPr>
-        <w:t>#define</w:t>
-      </w:r>
-      <w:r>
-        <w:rPr>
-          <w:rFonts w:ascii="Consolas" w:hAnsi="Consolas" w:cs="Consolas"/>
-          <w:color w:val="000000"/>
-          <w:sz w:val="20"/>
-          <w:szCs w:val="20"/>
-          <w:lang w:val="en-GB"/>
-        </w:rPr>
-        <w:t xml:space="preserve"> IOC_WAKE_ON_LOW         0x10000000</w:t>
-      </w:r>
-    </w:p>
-    <w:p>
-      <w:pPr>
-        <w:pStyle w:val="Listenabsatz"/>
-        <w:rPr>
-          <w:rFonts w:ascii="Consolas" w:hAnsi="Consolas" w:cs="Consolas"/>
-          <w:color w:val="000000"/>
-          <w:sz w:val="20"/>
-          <w:szCs w:val="20"/>
-          <w:lang w:val="en-GB"/>
-        </w:rPr>
-      </w:pPr>
-      <w:r>
-        <w:rPr>
-          <w:rFonts w:ascii="Consolas" w:hAnsi="Consolas" w:cs="Consolas"/>
-          <w:b/>
-          <w:bCs/>
-          <w:color w:val="7F0055"/>
-          <w:sz w:val="20"/>
-          <w:szCs w:val="20"/>
-          <w:lang w:val="en-GB"/>
-        </w:rPr>
-        <w:t>#define</w:t>
-      </w:r>
-      <w:r>
-        <w:rPr>
-          <w:rFonts w:ascii="Consolas" w:hAnsi="Consolas" w:cs="Consolas"/>
-          <w:color w:val="000000"/>
-          <w:sz w:val="20"/>
-          <w:szCs w:val="20"/>
-          <w:lang w:val="en-GB"/>
-        </w:rPr>
-        <w:t xml:space="preserve"> IOC_WAKE_ON_HIGH        0x18000000</w:t>
+      </w:pPr>
+      <w:r>
+        <w:rPr>
+          <w:rFonts w:ascii="Consolas" w:hAnsi="Consolas" w:cs="Consolas"/>
+          <w:color w:val="000000"/>
+          <w:sz w:val="20"/>
+          <w:szCs w:val="20"/>
+        </w:rPr>
+        <w:t>PowerDomains</w:t>
+      </w:r>
+      <w:r>
+        <w:rPr>
+          <w:rFonts w:ascii="Consolas" w:hAnsi="Consolas" w:cs="Consolas"/>
+          <w:color w:val="000000"/>
+          <w:sz w:val="20"/>
+          <w:szCs w:val="20"/>
+        </w:rPr>
+        <w:tab/>
+      </w:r>
+      <w:r>
+        <w:rPr>
+          <w:rFonts w:ascii="Consolas" w:hAnsi="Consolas" w:cs="Consolas"/>
+          <w:color w:val="000000"/>
+          <w:sz w:val="20"/>
+          <w:szCs w:val="20"/>
+        </w:rPr>
+        <w:tab/>
+        <w:t>prc.h</w:t>
+      </w:r>
+    </w:p>
+    <w:p>
+      <w:pPr>
+        <w:pStyle w:val="berschrift1"/>
+      </w:pPr>
+      <w:r>
+        <w:t>Allgemeine Einstellungen</w:t>
+      </w:r>
+    </w:p>
+    <w:p>
+      <w:pPr>
+        <w:rPr>
+          <w:b/>
+        </w:rPr>
+      </w:pPr>
+      <w:r>
+        <w:rPr>
+          <w:b/>
+        </w:rPr>
+        <w:t>i</w:t>
+      </w:r>
+      <w:r>
+        <w:rPr>
+          <w:b/>
+        </w:rPr>
+        <w:t>oc.h</w:t>
       </w:r>
     </w:p>
     <w:p>
@@ -562,46 +267,20 @@
           <w:ilvl w:val="0"/>
           <w:numId w:val="1"/>
         </w:numPr>
-        <w:rPr>
-          <w:rFonts w:cs="Consolas"/>
-          <w:lang w:val="en-GB"/>
-        </w:rPr>
-      </w:pPr>
-      <w:proofErr w:type="spellStart"/>
-      <w:r>
-        <w:rPr>
-          <w:rFonts w:cs="Consolas"/>
-          <w:lang w:val="en-GB"/>
-        </w:rPr>
-        <w:t>Welche</w:t>
-      </w:r>
-      <w:proofErr w:type="spellEnd"/>
-      <w:r>
-        <w:rPr>
-          <w:rFonts w:cs="Consolas"/>
-          <w:lang w:val="en-GB"/>
-        </w:rPr>
-        <w:t xml:space="preserve"> </w:t>
-      </w:r>
-      <w:proofErr w:type="spellStart"/>
-      <w:r>
-        <w:rPr>
-          <w:rFonts w:cs="Consolas"/>
-          <w:lang w:val="en-GB"/>
-        </w:rPr>
-        <w:t>Flanke</w:t>
-      </w:r>
-      <w:proofErr w:type="spellEnd"/>
+      </w:pPr>
+      <w:r>
+        <w:t>Adressen der CPU</w:t>
+      </w:r>
     </w:p>
     <w:p>
       <w:pPr>
         <w:pStyle w:val="Listenabsatz"/>
         <w:rPr>
           <w:rFonts w:ascii="Consolas" w:hAnsi="Consolas" w:cs="Consolas"/>
-          <w:color w:val="000000"/>
-          <w:sz w:val="20"/>
-          <w:szCs w:val="20"/>
-          <w:lang w:val="en-GB"/>
+          <w:color w:val="3F7F5F"/>
+          <w:sz w:val="20"/>
+          <w:szCs w:val="20"/>
+          <w:lang w:val="fr-CH"/>
         </w:rPr>
       </w:pPr>
       <w:r>
@@ -612,7 +291,7 @@
           <w:color w:val="7F0055"/>
           <w:sz w:val="20"/>
           <w:szCs w:val="20"/>
-          <w:lang w:val="en-GB"/>
+          <w:lang w:val="fr-CH"/>
         </w:rPr>
         <w:t>#define</w:t>
       </w:r>
@@ -622,38 +301,20 @@
           <w:color w:val="000000"/>
           <w:sz w:val="20"/>
           <w:szCs w:val="20"/>
-          <w:lang w:val="en-GB"/>
-        </w:rPr>
-        <w:t xml:space="preserve"> IOC_FALLING_EDGE        0x00010000  </w:t>
-      </w:r>
-      <w:bookmarkStart w:id="0" w:name="_GoBack"/>
-      <w:bookmarkEnd w:id="0"/>
-    </w:p>
-    <w:p>
-      <w:pPr>
-        <w:rPr>
-          <w:rFonts w:cs="Consolas"/>
-          <w:lang w:val="en-GB"/>
-        </w:rPr>
-      </w:pPr>
-      <w:proofErr w:type="spellStart"/>
-      <w:r>
-        <w:rPr>
-          <w:rFonts w:cs="Consolas"/>
-          <w:b/>
-          <w:lang w:val="en-GB"/>
-        </w:rPr>
-        <w:t>s</w:t>
-      </w:r>
-      <w:r>
-        <w:rPr>
-          <w:rFonts w:cs="Consolas"/>
-          <w:b/>
-          <w:lang w:val="en-GB"/>
-        </w:rPr>
-        <w:t>ys_ctrl.h</w:t>
-      </w:r>
-      <w:proofErr w:type="spellEnd"/>
+          <w:lang w:val="fr-CH"/>
+        </w:rPr>
+        <w:t xml:space="preserve"> IOC_PORT_MCU_PORT_EVENT5  0x0000001C  </w:t>
+      </w:r>
+      <w:r>
+        <w:rPr>
+          <w:rFonts w:ascii="Consolas" w:hAnsi="Consolas" w:cs="Consolas"/>
+          <w:color w:val="3F7F5F"/>
+          <w:sz w:val="20"/>
+          <w:szCs w:val="20"/>
+          <w:lang w:val="fr-CH"/>
+        </w:rPr>
+        <w:t>// MCU PORT EVENT 5</w:t>
+      </w:r>
     </w:p>
     <w:p>
       <w:pPr>
@@ -664,10 +325,259 @@
         </w:numPr>
         <w:rPr>
           <w:rFonts w:cs="Consolas"/>
-          <w:lang w:val="en-GB"/>
-        </w:rPr>
-      </w:pPr>
-      <w:proofErr w:type="spellStart"/>
+          <w:lang w:val="fr-CH"/>
+        </w:rPr>
+      </w:pPr>
+      <w:r>
+        <w:rPr>
+          <w:rFonts w:cs="Consolas"/>
+          <w:lang w:val="fr-CH"/>
+        </w:rPr>
+        <w:t>Enablen und disablen von Funktionen</w:t>
+      </w:r>
+    </w:p>
+    <w:p>
+      <w:pPr>
+        <w:pStyle w:val="Listenabsatz"/>
+        <w:rPr>
+          <w:rFonts w:ascii="Consolas" w:hAnsi="Consolas" w:cs="Consolas"/>
+          <w:color w:val="000000"/>
+          <w:sz w:val="20"/>
+          <w:szCs w:val="20"/>
+        </w:rPr>
+      </w:pPr>
+      <w:r>
+        <w:rPr>
+          <w:rFonts w:ascii="Consolas" w:hAnsi="Consolas" w:cs="Consolas"/>
+          <w:b/>
+          <w:bCs/>
+          <w:color w:val="7F0055"/>
+          <w:sz w:val="20"/>
+          <w:szCs w:val="20"/>
+        </w:rPr>
+        <w:t>#define</w:t>
+      </w:r>
+      <w:r>
+        <w:rPr>
+          <w:rFonts w:ascii="Consolas" w:hAnsi="Consolas" w:cs="Consolas"/>
+          <w:color w:val="000000"/>
+          <w:sz w:val="20"/>
+          <w:szCs w:val="20"/>
+        </w:rPr>
+        <w:t xml:space="preserve"> IOC_SLEW_ENABLE         0x00001000</w:t>
+      </w:r>
+    </w:p>
+    <w:p>
+      <w:pPr>
+        <w:pStyle w:val="Listenabsatz"/>
+        <w:rPr>
+          <w:rFonts w:ascii="Consolas" w:hAnsi="Consolas" w:cs="Consolas"/>
+          <w:color w:val="000000"/>
+          <w:sz w:val="20"/>
+          <w:szCs w:val="20"/>
+        </w:rPr>
+      </w:pPr>
+      <w:r>
+        <w:rPr>
+          <w:rFonts w:ascii="Consolas" w:hAnsi="Consolas" w:cs="Consolas"/>
+          <w:b/>
+          <w:bCs/>
+          <w:color w:val="7F0055"/>
+          <w:sz w:val="20"/>
+          <w:szCs w:val="20"/>
+        </w:rPr>
+        <w:t>#define</w:t>
+      </w:r>
+      <w:r>
+        <w:rPr>
+          <w:rFonts w:ascii="Consolas" w:hAnsi="Consolas" w:cs="Consolas"/>
+          <w:color w:val="000000"/>
+          <w:sz w:val="20"/>
+          <w:szCs w:val="20"/>
+        </w:rPr>
+        <w:t xml:space="preserve"> IOC_INPUT_DISABLE       0x00000000</w:t>
+      </w:r>
+    </w:p>
+    <w:p>
+      <w:pPr>
+        <w:pStyle w:val="Listenabsatz"/>
+        <w:numPr>
+          <w:ilvl w:val="0"/>
+          <w:numId w:val="1"/>
+        </w:numPr>
+        <w:rPr>
+          <w:rFonts w:ascii="Consolas" w:hAnsi="Consolas" w:cs="Consolas"/>
+          <w:color w:val="000000"/>
+          <w:sz w:val="20"/>
+          <w:szCs w:val="20"/>
+          <w:lang w:val="en-GB"/>
+        </w:rPr>
+      </w:pPr>
+      <w:r>
+        <w:rPr>
+          <w:rFonts w:ascii="Consolas" w:hAnsi="Consolas" w:cs="Consolas"/>
+          <w:color w:val="000000"/>
+          <w:sz w:val="20"/>
+          <w:szCs w:val="20"/>
+          <w:lang w:val="en-GB"/>
+        </w:rPr>
+        <w:t>Schlafmodi</w:t>
+      </w:r>
+      <w:r>
+        <w:rPr>
+          <w:rFonts w:ascii="Consolas" w:hAnsi="Consolas" w:cs="Consolas"/>
+          <w:color w:val="000000"/>
+          <w:sz w:val="20"/>
+          <w:szCs w:val="20"/>
+          <w:lang w:val="en-GB"/>
+        </w:rPr>
+        <w:br/>
+      </w:r>
+      <w:r>
+        <w:rPr>
+          <w:rFonts w:ascii="Consolas" w:hAnsi="Consolas" w:cs="Consolas"/>
+          <w:b/>
+          <w:bCs/>
+          <w:color w:val="7F0055"/>
+          <w:sz w:val="20"/>
+          <w:szCs w:val="20"/>
+          <w:lang w:val="en-GB"/>
+        </w:rPr>
+        <w:t>#define</w:t>
+      </w:r>
+      <w:r>
+        <w:rPr>
+          <w:rFonts w:ascii="Consolas" w:hAnsi="Consolas" w:cs="Consolas"/>
+          <w:color w:val="000000"/>
+          <w:sz w:val="20"/>
+          <w:szCs w:val="20"/>
+          <w:lang w:val="en-GB"/>
+        </w:rPr>
+        <w:t xml:space="preserve"> IOC_NO_WAKE_UP          0x00000000</w:t>
+      </w:r>
+      <w:r>
+        <w:rPr>
+          <w:rFonts w:ascii="Consolas" w:hAnsi="Consolas" w:cs="Consolas"/>
+          <w:color w:val="000000"/>
+          <w:sz w:val="20"/>
+          <w:szCs w:val="20"/>
+          <w:lang w:val="en-GB"/>
+        </w:rPr>
+        <w:br/>
+      </w:r>
+      <w:r>
+        <w:rPr>
+          <w:rFonts w:ascii="Consolas" w:hAnsi="Consolas" w:cs="Consolas"/>
+          <w:b/>
+          <w:bCs/>
+          <w:color w:val="7F0055"/>
+          <w:sz w:val="20"/>
+          <w:szCs w:val="20"/>
+          <w:lang w:val="en-GB"/>
+        </w:rPr>
+        <w:t>#define</w:t>
+      </w:r>
+      <w:r>
+        <w:rPr>
+          <w:rFonts w:ascii="Consolas" w:hAnsi="Consolas" w:cs="Consolas"/>
+          <w:color w:val="000000"/>
+          <w:sz w:val="20"/>
+          <w:szCs w:val="20"/>
+          <w:lang w:val="en-GB"/>
+        </w:rPr>
+        <w:t xml:space="preserve"> IOC_WAKE_ON_LOW         0x10000000</w:t>
+      </w:r>
+    </w:p>
+    <w:p>
+      <w:pPr>
+        <w:pStyle w:val="Listenabsatz"/>
+        <w:numPr>
+          <w:ilvl w:val="0"/>
+          <w:numId w:val="1"/>
+        </w:numPr>
+        <w:rPr>
+          <w:rFonts w:cs="Consolas"/>
+          <w:lang w:val="en-GB"/>
+        </w:rPr>
+      </w:pPr>
+      <w:r>
+        <w:rPr>
+          <w:rFonts w:cs="Consolas"/>
+          <w:lang w:val="en-GB"/>
+        </w:rPr>
+        <w:t>Welche Flanke</w:t>
+      </w:r>
+    </w:p>
+    <w:p>
+      <w:pPr>
+        <w:pStyle w:val="Listenabsatz"/>
+        <w:rPr>
+          <w:rFonts w:ascii="Consolas" w:hAnsi="Consolas" w:cs="Consolas"/>
+          <w:color w:val="000000"/>
+          <w:sz w:val="20"/>
+          <w:szCs w:val="20"/>
+          <w:lang w:val="en-GB"/>
+        </w:rPr>
+      </w:pPr>
+      <w:r>
+        <w:rPr>
+          <w:rFonts w:ascii="Consolas" w:hAnsi="Consolas" w:cs="Consolas"/>
+          <w:b/>
+          <w:bCs/>
+          <w:color w:val="7F0055"/>
+          <w:sz w:val="20"/>
+          <w:szCs w:val="20"/>
+          <w:lang w:val="en-GB"/>
+        </w:rPr>
+        <w:t>#define</w:t>
+      </w:r>
+      <w:r>
+        <w:rPr>
+          <w:rFonts w:ascii="Consolas" w:hAnsi="Consolas" w:cs="Consolas"/>
+          <w:color w:val="000000"/>
+          <w:sz w:val="20"/>
+          <w:szCs w:val="20"/>
+          <w:lang w:val="en-GB"/>
+        </w:rPr>
+        <w:t xml:space="preserve"> IOC_FALLING_EDGE        0x00010000  </w:t>
+      </w:r>
+    </w:p>
+    <w:p>
+      <w:pPr>
+        <w:rPr>
+          <w:rFonts w:cs="Consolas"/>
+          <w:lang w:val="en-GB"/>
+        </w:rPr>
+      </w:pPr>
+      <w:r>
+        <w:rPr>
+          <w:rFonts w:cs="Consolas"/>
+          <w:b/>
+          <w:lang w:val="en-GB"/>
+        </w:rPr>
+        <w:t>s</w:t>
+      </w:r>
+      <w:r>
+        <w:rPr>
+          <w:rFonts w:cs="Consolas"/>
+          <w:b/>
+          <w:lang w:val="en-GB"/>
+        </w:rPr>
+        <w:t>ys_ctrl.h</w:t>
+      </w:r>
+    </w:p>
+    <w:p>
+      <w:pPr>
+        <w:pStyle w:val="Listenabsatz"/>
+        <w:numPr>
+          <w:ilvl w:val="0"/>
+          <w:numId w:val="1"/>
+        </w:numPr>
+        <w:rPr>
+          <w:rFonts w:cs="Consolas"/>
+          <w:lang w:val="en-GB"/>
+        </w:rPr>
+      </w:pPr>
       <w:r>
         <w:rPr>
           <w:rFonts w:cs="Consolas"/>
@@ -675,7 +585,6 @@
         </w:rPr>
         <w:t>Buseinstellunge</w:t>
       </w:r>
-      <w:proofErr w:type="spellEnd"/>
     </w:p>
     <w:p>
       <w:pPr>
@@ -879,165 +788,531 @@
           <w:rFonts w:cs="Consolas"/>
           <w:lang w:val="en-GB"/>
         </w:rPr>
-        <w:t>Refresh-</w:t>
-      </w:r>
-      <w:proofErr w:type="spellStart"/>
-      <w:r>
-        <w:rPr>
-          <w:rFonts w:cs="Consolas"/>
-          <w:lang w:val="en-GB"/>
-        </w:rPr>
-        <w:t>Zyklus</w:t>
-      </w:r>
-      <w:proofErr w:type="spellEnd"/>
-      <w:r>
-        <w:rPr>
-          <w:rFonts w:cs="Consolas"/>
-          <w:lang w:val="en-GB"/>
-        </w:rPr>
-        <w:t xml:space="preserve"> (</w:t>
-      </w:r>
-      <w:proofErr w:type="spellStart"/>
-      <w:r>
-        <w:rPr>
-          <w:rFonts w:cs="Consolas"/>
-          <w:lang w:val="en-GB"/>
-        </w:rPr>
-        <w:t>SysCtrlSetRecharge</w:t>
-      </w:r>
-      <w:proofErr w:type="spellEnd"/>
-      <w:proofErr w:type="gramStart"/>
-      <w:r>
-        <w:rPr>
-          <w:rFonts w:cs="Consolas"/>
-          <w:lang w:val="en-GB"/>
-        </w:rPr>
-        <w:t>..)</w:t>
-      </w:r>
-      <w:proofErr w:type="gramEnd"/>
-    </w:p>
-    <w:p>
-      <w:pPr>
-        <w:rPr>
-          <w:rFonts w:cs="Consolas"/>
-          <w:lang w:val="en-GB"/>
-        </w:rPr>
-      </w:pPr>
+        <w:t>Refresh-Zyklus (SysCtrlSetRecharge..)</w:t>
+      </w:r>
+    </w:p>
+    <w:p>
+      <w:pPr>
+        <w:rPr>
+          <w:rFonts w:cs="Consolas"/>
+          <w:b/>
+          <w:lang w:val="en-GB"/>
+        </w:rPr>
+      </w:pPr>
+      <w:r>
+        <w:rPr>
+          <w:rFonts w:cs="Consolas"/>
+          <w:b/>
+          <w:lang w:val="en-GB"/>
+        </w:rPr>
+        <w:t>r</w:t>
+      </w:r>
+      <w:r>
+        <w:rPr>
+          <w:rFonts w:cs="Consolas"/>
+          <w:b/>
+          <w:lang w:val="en-GB"/>
+        </w:rPr>
+        <w:t>tc.c</w:t>
+      </w:r>
+    </w:p>
+    <w:p>
+      <w:pPr>
+        <w:pStyle w:val="Listenabsatz"/>
+        <w:numPr>
+          <w:ilvl w:val="0"/>
+          <w:numId w:val="1"/>
+        </w:numPr>
+        <w:rPr>
+          <w:rFonts w:cs="Consolas"/>
+        </w:rPr>
+      </w:pPr>
+      <w:r>
+        <w:rPr>
+          <w:rFonts w:cs="Consolas"/>
+          <w:lang w:val="en-GB"/>
+        </w:rPr>
+        <w:t>initRTC() von Dario</w:t>
+      </w:r>
+      <w:r>
+        <w:rPr>
+          <w:rFonts w:cs="Consolas"/>
+          <w:lang w:val="en-GB"/>
+        </w:rPr>
+        <w:tab/>
+      </w:r>
+      <w:r>
+        <w:rPr>
+          <w:rFonts w:cs="Consolas"/>
+          <w:lang w:val="en-GB"/>
+        </w:rPr>
+        <w:tab/>
+      </w:r>
+      <w:r>
+        <w:rPr>
+          <w:rFonts w:cs="Consolas"/>
+          <w:lang w:val="en-GB"/>
+        </w:rPr>
+        <w:tab/>
+      </w:r>
+      <w:r>
+        <w:rPr>
+          <w:rFonts w:cs="Consolas"/>
+          <w:lang w:val="en-GB"/>
+        </w:rPr>
+        <w:tab/>
+      </w:r>
+      <w:r>
+        <w:rPr>
+          <w:rFonts w:cs="Consolas"/>
+          <w:lang w:val="en-GB"/>
+        </w:rPr>
+        <w:tab/>
+      </w:r>
+      <w:r>
+        <w:rPr>
+          <w:rFonts w:cs="Consolas"/>
+          <w:lang w:val="en-GB"/>
+        </w:rPr>
+        <w:tab/>
+      </w:r>
+      <w:r>
+        <w:rPr>
+          <w:rFonts w:cs="Consolas"/>
+          <w:lang w:val="en-GB"/>
+        </w:rPr>
+        <w:tab/>
+      </w:r>
+      <w:r>
+        <w:rPr>
+          <w:rFonts w:cs="Consolas"/>
+          <w:lang w:val="en-GB"/>
+        </w:rPr>
+        <w:tab/>
+        <w:t xml:space="preserve">ev. </w:t>
+      </w:r>
+      <w:r>
+        <w:rPr>
+          <w:rFonts w:cs="Consolas"/>
+        </w:rPr>
+        <w:t>In system.h</w:t>
+      </w:r>
+      <w:r>
+        <w:rPr>
+          <w:rFonts w:cs="Consolas"/>
+        </w:rPr>
+        <w:br/>
+        <w:t xml:space="preserve">Aufsetzen des RTC, </w:t>
+      </w:r>
+      <w:r>
+        <w:rPr>
+          <w:rFonts w:cs="Consolas"/>
+          <w:u w:val="single"/>
+        </w:rPr>
+        <w:t>continuous mode</w:t>
+      </w:r>
+      <w:r>
+        <w:rPr>
+          <w:rFonts w:cs="Consolas"/>
+        </w:rPr>
+        <w:t>, weckt nach 10 s MCU</w:t>
+      </w:r>
+    </w:p>
+    <w:p>
+      <w:pPr>
+        <w:pStyle w:val="Listenabsatz"/>
+        <w:numPr>
+          <w:ilvl w:val="0"/>
+          <w:numId w:val="1"/>
+        </w:numPr>
+        <w:rPr>
+          <w:rFonts w:cs="Consolas"/>
+        </w:rPr>
+      </w:pPr>
+      <w:r>
+        <w:rPr>
+          <w:rFonts w:cs="Consolas"/>
+        </w:rPr>
+        <w:t>initRTC_WUms(</w:t>
+      </w:r>
+      <w:r>
+        <w:rPr>
+          <w:rFonts w:cs="Consolas"/>
+        </w:rPr>
+        <w:t>1000</w:t>
+      </w:r>
+      <w:r>
+        <w:rPr>
+          <w:rFonts w:cs="Consolas"/>
+        </w:rPr>
+        <w:t>)  PA</w:t>
+      </w:r>
+      <w:r>
+        <w:rPr>
+          <w:rFonts w:cs="Consolas"/>
+        </w:rPr>
+        <w:br/>
+        <w:t xml:space="preserve">Aufsetzen RTC, </w:t>
+      </w:r>
+      <w:r>
+        <w:rPr>
+          <w:rFonts w:cs="Consolas"/>
+          <w:u w:val="single"/>
+        </w:rPr>
+        <w:t>normalCompare mode</w:t>
+      </w:r>
+      <w:r>
+        <w:rPr>
+          <w:rFonts w:cs="Consolas"/>
+        </w:rPr>
+        <w:t>, wckt nach 10 s MCU</w:t>
+      </w:r>
+      <w:r>
+        <w:rPr>
+          <w:rFonts w:cs="Consolas"/>
+        </w:rPr>
+        <w:tab/>
+      </w:r>
+      <w:r>
+        <w:rPr>
+          <w:rFonts w:cs="Consolas"/>
+        </w:rPr>
+        <w:tab/>
+        <w:t xml:space="preserve">              ev. i</w:t>
+      </w:r>
+      <w:r>
+        <w:rPr>
+          <w:rFonts w:cs="Consolas"/>
+        </w:rPr>
+        <w:t>n system.h</w:t>
+      </w:r>
+    </w:p>
+    <w:p>
+      <w:pPr>
+        <w:rPr>
+          <w:rFonts w:cs="Consolas"/>
+          <w:b/>
+          <w:lang w:val="en-GB"/>
+        </w:rPr>
+      </w:pPr>
+      <w:r>
+        <w:rPr>
+          <w:rFonts w:cs="Consolas"/>
+          <w:b/>
+          <w:lang w:val="en-GB"/>
+        </w:rPr>
+        <w:t>radio.h</w:t>
+      </w:r>
     </w:p>
     <w:p>
       <w:pPr>
         <w:pStyle w:val="berschrift1"/>
-      </w:pPr>
-      <w:r>
+        <w:rPr>
+          <w:lang w:val="en-GB"/>
+        </w:rPr>
+      </w:pPr>
+      <w:r>
+        <w:rPr>
+          <w:lang w:val="en-GB"/>
+        </w:rPr>
         <w:t>Funktionen</w:t>
       </w:r>
     </w:p>
     <w:p>
       <w:pPr>
-        <w:rPr>
-          <w:rFonts w:cs="Consolas"/>
-        </w:rPr>
-      </w:pPr>
-      <w:r>
-        <w:rPr>
-          <w:rFonts w:cs="Consolas"/>
-        </w:rPr>
-        <w:t xml:space="preserve">Alle </w:t>
-      </w:r>
-      <w:proofErr w:type="spellStart"/>
-      <w:r>
-        <w:rPr>
-          <w:rFonts w:cs="Consolas"/>
-        </w:rPr>
-        <w:t>powerEnable</w:t>
-      </w:r>
-      <w:proofErr w:type="spellEnd"/>
-      <w:r>
-        <w:rPr>
-          <w:rFonts w:cs="Consolas"/>
-        </w:rPr>
-        <w:t xml:space="preserve">(), </w:t>
-      </w:r>
-      <w:proofErr w:type="spellStart"/>
-      <w:r>
-        <w:rPr>
-          <w:rFonts w:cs="Consolas"/>
-        </w:rPr>
-        <w:t>powerDisable</w:t>
-      </w:r>
-      <w:proofErr w:type="spellEnd"/>
-      <w:r>
-        <w:rPr>
-          <w:rFonts w:cs="Consolas"/>
-        </w:rPr>
-        <w:t xml:space="preserve">(), </w:t>
-      </w:r>
-      <w:proofErr w:type="spellStart"/>
-      <w:r>
-        <w:rPr>
-          <w:rFonts w:cs="Consolas"/>
-        </w:rPr>
-        <w:t>wait</w:t>
-      </w:r>
-      <w:proofErr w:type="spellEnd"/>
-      <w:r>
-        <w:rPr>
-          <w:rFonts w:cs="Consolas"/>
-        </w:rPr>
-        <w:t xml:space="preserve">(), </w:t>
-      </w:r>
-      <w:proofErr w:type="spellStart"/>
-      <w:r>
-        <w:rPr>
-          <w:rFonts w:cs="Consolas"/>
+        <w:pStyle w:val="Listenabsatz"/>
+        <w:numPr>
+          <w:ilvl w:val="0"/>
+          <w:numId w:val="1"/>
+        </w:numPr>
+        <w:rPr>
+          <w:rFonts w:cs="Consolas"/>
+          <w:lang w:val="en-GB"/>
+        </w:rPr>
+      </w:pPr>
+      <w:r>
+        <w:rPr>
+          <w:rFonts w:cs="Consolas"/>
+          <w:lang w:val="en-GB"/>
+        </w:rPr>
+        <w:t>P</w:t>
+      </w:r>
+      <w:r>
+        <w:rPr>
+          <w:rFonts w:cs="Consolas"/>
+          <w:lang w:val="en-GB"/>
+        </w:rPr>
+        <w:t xml:space="preserve">owerEnable(), powerDisable(), wait(), </w:t>
+      </w:r>
+      <w:r>
+        <w:rPr>
+          <w:rFonts w:cs="Consolas"/>
+          <w:b/>
+          <w:lang w:val="en-GB"/>
+        </w:rPr>
+        <w:t>init()</w:t>
+      </w:r>
+      <w:r>
+        <w:rPr>
+          <w:rFonts w:cs="Consolas"/>
+          <w:lang w:val="en-GB"/>
+        </w:rPr>
+        <w:tab/>
+      </w:r>
+      <w:r>
+        <w:rPr>
+          <w:rFonts w:cs="Consolas"/>
+          <w:lang w:val="en-GB"/>
+        </w:rPr>
+        <w:tab/>
+      </w:r>
+      <w:r>
+        <w:rPr>
+          <w:rFonts w:cs="Consolas"/>
+          <w:lang w:val="en-GB"/>
+        </w:rPr>
+        <w:t xml:space="preserve"> </w:t>
+      </w:r>
+      <w:r>
+        <w:rPr>
+          <w:rFonts w:cs="Consolas"/>
+          <w:lang w:val="en-GB"/>
+        </w:rPr>
+        <w:tab/>
+      </w:r>
+      <w:r>
+        <w:rPr>
+          <w:rFonts w:cs="Consolas"/>
+          <w:lang w:val="en-GB"/>
+        </w:rPr>
+        <w:t>system.h</w:t>
+      </w:r>
+    </w:p>
+    <w:p>
+      <w:pPr>
+        <w:pStyle w:val="Listenabsatz"/>
+        <w:numPr>
+          <w:ilvl w:val="0"/>
+          <w:numId w:val="1"/>
+        </w:numPr>
+        <w:rPr>
+          <w:rFonts w:cs="Consolas"/>
+          <w:lang w:val="en-GB"/>
+        </w:rPr>
+      </w:pPr>
+      <w:r>
+        <w:rPr>
+          <w:rFonts w:cs="Consolas"/>
+          <w:lang w:val="en-GB"/>
+        </w:rPr>
+        <w:t>Radio-Funktionen (</w:t>
+      </w:r>
+      <w:r>
+        <w:rPr>
+          <w:rFonts w:cs="Consolas"/>
+          <w:b/>
+          <w:lang w:val="en-GB"/>
         </w:rPr>
         <w:t>init</w:t>
       </w:r>
-      <w:proofErr w:type="spellEnd"/>
-      <w:r>
-        <w:rPr>
-          <w:rFonts w:cs="Consolas"/>
-        </w:rPr>
-        <w:t xml:space="preserve">() Funktionen stehen in </w:t>
-      </w:r>
-      <w:proofErr w:type="spellStart"/>
-      <w:r>
-        <w:rPr>
-          <w:rFonts w:cs="Consolas"/>
-        </w:rPr>
-        <w:t>system.h</w:t>
-      </w:r>
-      <w:proofErr w:type="spellEnd"/>
-    </w:p>
-    <w:p>
-      <w:pPr>
-        <w:rPr>
-          <w:rFonts w:cs="Consolas"/>
-        </w:rPr>
-      </w:pPr>
-    </w:p>
-    <w:p>
-      <w:pPr>
-        <w:rPr>
-          <w:rFonts w:cs="Consolas"/>
-        </w:rPr>
-      </w:pPr>
-    </w:p>
-    <w:p>
-      <w:pPr>
-        <w:rPr>
-          <w:rFonts w:cs="Consolas"/>
-        </w:rPr>
-      </w:pPr>
+      <w:r>
+        <w:rPr>
+          <w:rFonts w:cs="Consolas"/>
+          <w:b/>
+          <w:lang w:val="en-GB"/>
+        </w:rPr>
+        <w:t>()</w:t>
+      </w:r>
+      <w:r>
+        <w:rPr>
+          <w:rFonts w:cs="Consolas"/>
+          <w:lang w:val="en-GB"/>
+        </w:rPr>
+        <w:t>, run, bus,start</w:t>
+      </w:r>
+      <w:r>
+        <w:rPr>
+          <w:rFonts w:cs="Consolas"/>
+          <w:lang w:val="en-GB"/>
+        </w:rPr>
+        <w:t>()</w:t>
+      </w:r>
+      <w:r>
+        <w:rPr>
+          <w:rFonts w:cs="Consolas"/>
+          <w:lang w:val="en-GB"/>
+        </w:rPr>
+        <w:t>, updateData</w:t>
+      </w:r>
+      <w:r>
+        <w:rPr>
+          <w:rFonts w:cs="Consolas"/>
+          <w:lang w:val="en-GB"/>
+        </w:rPr>
+        <w:t>()</w:t>
+      </w:r>
+      <w:r>
+        <w:rPr>
+          <w:rFonts w:cs="Consolas"/>
+          <w:lang w:val="en-GB"/>
+        </w:rPr>
+        <w:tab/>
+      </w:r>
+      <w:r>
+        <w:rPr>
+          <w:rFonts w:cs="Consolas"/>
+          <w:lang w:val="en-GB"/>
+        </w:rPr>
+        <w:tab/>
+        <w:t>radio.h</w:t>
+      </w:r>
+    </w:p>
+    <w:p>
+      <w:pPr>
+        <w:pStyle w:val="Listenabsatz"/>
+        <w:numPr>
+          <w:ilvl w:val="0"/>
+          <w:numId w:val="1"/>
+        </w:numPr>
+        <w:rPr>
+          <w:rFonts w:cs="Consolas"/>
+          <w:lang w:val="en-GB"/>
+        </w:rPr>
+      </w:pPr>
+      <w:r>
+        <w:rPr>
+          <w:rFonts w:cs="Consolas"/>
+          <w:lang w:val="en-GB"/>
+        </w:rPr>
+        <w:t>RTC-Funktionen (</w:t>
+      </w:r>
+      <w:r>
+        <w:rPr>
+          <w:rFonts w:cs="Consolas"/>
+          <w:b/>
+          <w:lang w:val="en-GB"/>
+        </w:rPr>
+        <w:t>init</w:t>
+      </w:r>
+      <w:r>
+        <w:rPr>
+          <w:rFonts w:cs="Consolas"/>
+          <w:b/>
+          <w:lang w:val="en-GB"/>
+        </w:rPr>
+        <w:t>()</w:t>
+      </w:r>
+      <w:r>
+        <w:rPr>
+          <w:rFonts w:cs="Consolas"/>
+          <w:lang w:val="en-GB"/>
+        </w:rPr>
+        <w:t>, calculation)</w:t>
+      </w:r>
+      <w:r>
+        <w:rPr>
+          <w:rFonts w:cs="Consolas"/>
+          <w:lang w:val="en-GB"/>
+        </w:rPr>
+        <w:tab/>
+      </w:r>
+      <w:r>
+        <w:rPr>
+          <w:rFonts w:cs="Consolas"/>
+          <w:lang w:val="en-GB"/>
+        </w:rPr>
+        <w:tab/>
+      </w:r>
+      <w:r>
+        <w:rPr>
+          <w:rFonts w:cs="Consolas"/>
+          <w:lang w:val="en-GB"/>
+        </w:rPr>
+        <w:tab/>
+      </w:r>
+      <w:r>
+        <w:rPr>
+          <w:rFonts w:cs="Consolas"/>
+          <w:lang w:val="en-GB"/>
+        </w:rPr>
+        <w:tab/>
+        <w:t>rtc.h</w:t>
+      </w:r>
     </w:p>
     <w:sectPr>
+      <w:headerReference w:type="default" r:id="rId7"/>
       <w:pgSz w:w="11906" w:h="16838"/>
-      <w:pgMar w:top="1417" w:right="1417" w:bottom="1134" w:left="1417" w:header="708" w:footer="708" w:gutter="0"/>
+      <w:pgMar w:top="720" w:right="720" w:bottom="720" w:left="720" w:header="708" w:footer="708" w:gutter="0"/>
       <w:cols w:space="708"/>
       <w:docGrid w:linePitch="360"/>
     </w:sectPr>
   </w:body>
 </w:document>
+</file>
+
+<file path=word/endnotes.xml><?xml version="1.0" encoding="utf-8"?>
+<w:endnotes xmlns:wpc="http://schemas.microsoft.com/office/word/2010/wordprocessingCanvas" xmlns:mc="http://schemas.openxmlformats.org/markup-compatibility/2006" xmlns:o="urn:schemas-microsoft-com:office:office" xmlns:r="http://schemas.openxmlformats.org/officeDocument/2006/relationships" xmlns:m="http://schemas.openxmlformats.org/officeDocument/2006/math" xmlns:v="urn:schemas-microsoft-com:vml" xmlns:wp14="http://schemas.microsoft.com/office/word/2010/wordprocessingDrawing" xmlns:wp="http://schemas.openxmlformats.org/drawingml/2006/wordprocessingDrawing" xmlns:w10="urn:schemas-microsoft-com:office:word" xmlns:w="http://schemas.openxmlformats.org/wordprocessingml/2006/main" xmlns:w14="http://schemas.microsoft.com/office/word/2010/wordml" xmlns:w15="http://schemas.microsoft.com/office/word/2012/wordml" xmlns:wpg="http://schemas.microsoft.com/office/word/2010/wordprocessingGroup" xmlns:wpi="http://schemas.microsoft.com/office/word/2010/wordprocessingInk" xmlns:wne="http://schemas.microsoft.com/office/word/2006/wordml" xmlns:wps="http://schemas.microsoft.com/office/word/2010/wordprocessingShape" mc:Ignorable="w14 w15 wp14">
+  <w:endnote w:type="separator" w:id="-1">
+    <w:p>
+      <w:pPr>
+        <w:spacing w:after="0" w:line="240" w:lineRule="auto"/>
+      </w:pPr>
+      <w:r>
+        <w:separator/>
+      </w:r>
+    </w:p>
+  </w:endnote>
+  <w:endnote w:type="continuationSeparator" w:id="0">
+    <w:p>
+      <w:pPr>
+        <w:spacing w:after="0" w:line="240" w:lineRule="auto"/>
+      </w:pPr>
+      <w:r>
+        <w:continuationSeparator/>
+      </w:r>
+    </w:p>
+  </w:endnote>
+</w:endnotes>
+</file>
+
+<file path=word/footnotes.xml><?xml version="1.0" encoding="utf-8"?>
+<w:footnotes xmlns:wpc="http://schemas.microsoft.com/office/word/2010/wordprocessingCanvas" xmlns:mc="http://schemas.openxmlformats.org/markup-compatibility/2006" xmlns:o="urn:schemas-microsoft-com:office:office" xmlns:r="http://schemas.openxmlformats.org/officeDocument/2006/relationships" xmlns:m="http://schemas.openxmlformats.org/officeDocument/2006/math" xmlns:v="urn:schemas-microsoft-com:vml" xmlns:wp14="http://schemas.microsoft.com/office/word/2010/wordprocessingDrawing" xmlns:wp="http://schemas.openxmlformats.org/drawingml/2006/wordprocessingDrawing" xmlns:w10="urn:schemas-microsoft-com:office:word" xmlns:w="http://schemas.openxmlformats.org/wordprocessingml/2006/main" xmlns:w14="http://schemas.microsoft.com/office/word/2010/wordml" xmlns:w15="http://schemas.microsoft.com/office/word/2012/wordml" xmlns:wpg="http://schemas.microsoft.com/office/word/2010/wordprocessingGroup" xmlns:wpi="http://schemas.microsoft.com/office/word/2010/wordprocessingInk" xmlns:wne="http://schemas.microsoft.com/office/word/2006/wordml" xmlns:wps="http://schemas.microsoft.com/office/word/2010/wordprocessingShape" mc:Ignorable="w14 w15 wp14">
+  <w:footnote w:type="separator" w:id="-1">
+    <w:p>
+      <w:pPr>
+        <w:spacing w:after="0" w:line="240" w:lineRule="auto"/>
+      </w:pPr>
+      <w:r>
+        <w:separator/>
+      </w:r>
+    </w:p>
+  </w:footnote>
+  <w:footnote w:type="continuationSeparator" w:id="0">
+    <w:p>
+      <w:pPr>
+        <w:spacing w:after="0" w:line="240" w:lineRule="auto"/>
+      </w:pPr>
+      <w:r>
+        <w:continuationSeparator/>
+      </w:r>
+    </w:p>
+  </w:footnote>
+</w:footnotes>
+</file>
+
+<file path=word/header1.xml><?xml version="1.0" encoding="utf-8"?>
+<w:hdr xmlns:wpc="http://schemas.microsoft.com/office/word/2010/wordprocessingCanvas" xmlns:mc="http://schemas.openxmlformats.org/markup-compatibility/2006" xmlns:o="urn:schemas-microsoft-com:office:office" xmlns:r="http://schemas.openxmlformats.org/officeDocument/2006/relationships" xmlns:m="http://schemas.openxmlformats.org/officeDocument/2006/math" xmlns:v="urn:schemas-microsoft-com:vml" xmlns:wp14="http://schemas.microsoft.com/office/word/2010/wordprocessingDrawing" xmlns:wp="http://schemas.openxmlformats.org/drawingml/2006/wordprocessingDrawing" xmlns:w10="urn:schemas-microsoft-com:office:word" xmlns:w="http://schemas.openxmlformats.org/wordprocessingml/2006/main" xmlns:w14="http://schemas.microsoft.com/office/word/2010/wordml" xmlns:w15="http://schemas.microsoft.com/office/word/2012/wordml" xmlns:wpg="http://schemas.microsoft.com/office/word/2010/wordprocessingGroup" xmlns:wpi="http://schemas.microsoft.com/office/word/2010/wordprocessingInk" xmlns:wne="http://schemas.microsoft.com/office/word/2006/wordml" xmlns:wps="http://schemas.microsoft.com/office/word/2010/wordprocessingShape" mc:Ignorable="w14 w15 wp14">
+  <w:p>
+    <w:r>
+      <w:t>Sensortag Überblick Konfiguration</w:t>
+    </w:r>
+  </w:p>
+  <w:p>
+    <w:pPr>
+      <w:pStyle w:val="Kopfzeile"/>
+    </w:pPr>
+  </w:p>
+</w:hdr>
 </file>
 
 <file path=word/numbering.xml><?xml version="1.0" encoding="utf-8"?>
@@ -1626,6 +1901,50 @@
       <w:szCs w:val="32"/>
     </w:rPr>
   </w:style>
+  <w:style w:type="paragraph" w:styleId="Kopfzeile">
+    <w:name w:val="header"/>
+    <w:basedOn w:val="Standard"/>
+    <w:link w:val="KopfzeileZchn"/>
+    <w:uiPriority w:val="99"/>
+    <w:unhideWhenUsed/>
+    <w:rsid w:val="00C77C4F"/>
+    <w:pPr>
+      <w:tabs>
+        <w:tab w:val="center" w:pos="4536"/>
+        <w:tab w:val="right" w:pos="9072"/>
+      </w:tabs>
+      <w:spacing w:after="0" w:line="240" w:lineRule="auto"/>
+    </w:pPr>
+  </w:style>
+  <w:style w:type="character" w:customStyle="1" w:styleId="KopfzeileZchn">
+    <w:name w:val="Kopfzeile Zchn"/>
+    <w:basedOn w:val="Absatz-Standardschriftart"/>
+    <w:link w:val="Kopfzeile"/>
+    <w:uiPriority w:val="99"/>
+    <w:rsid w:val="00C77C4F"/>
+  </w:style>
+  <w:style w:type="paragraph" w:styleId="Fuzeile">
+    <w:name w:val="footer"/>
+    <w:basedOn w:val="Standard"/>
+    <w:link w:val="FuzeileZchn"/>
+    <w:uiPriority w:val="99"/>
+    <w:unhideWhenUsed/>
+    <w:rsid w:val="00C77C4F"/>
+    <w:pPr>
+      <w:tabs>
+        <w:tab w:val="center" w:pos="4536"/>
+        <w:tab w:val="right" w:pos="9072"/>
+      </w:tabs>
+      <w:spacing w:after="0" w:line="240" w:lineRule="auto"/>
+    </w:pPr>
+  </w:style>
+  <w:style w:type="character" w:customStyle="1" w:styleId="FuzeileZchn">
+    <w:name w:val="Fußzeile Zchn"/>
+    <w:basedOn w:val="Absatz-Standardschriftart"/>
+    <w:link w:val="Fuzeile"/>
+    <w:uiPriority w:val="99"/>
+    <w:rsid w:val="00C77C4F"/>
+  </w:style>
 </w:styles>
 </file>
 

</xml_diff>